<commit_message>
- Dokumentálás frissítése, commit test új local git mappából.
</commit_message>
<xml_diff>
--- a/Dokumentációk/Git használat.docx
+++ b/Dokumentációk/Git használat.docx
@@ -145,6 +145,38 @@
       <w:proofErr w:type="spellEnd"/>
       <w:r>
         <w:t>-t</w:t>
+      </w:r>
+    </w:p>
+    <w:p>
+      <w:pPr>
+        <w:pStyle w:val="Listaszerbekezds"/>
+        <w:numPr>
+          <w:ilvl w:val="0"/>
+          <w:numId w:val="1"/>
+        </w:numPr>
+        <w:rPr>
+          <w:b/>
+          <w:color w:val="FF0000"/>
+          <w:sz w:val="32"/>
+        </w:rPr>
+      </w:pPr>
+      <w:r>
+        <w:rPr>
+          <w:b/>
+          <w:color w:val="FF0000"/>
+          <w:sz w:val="32"/>
+        </w:rPr>
+        <w:t>FONTOS!!! Nehogy legyen ékezet vagy vessző az</w:t>
+      </w:r>
+      <w:bookmarkStart w:id="0" w:name="_GoBack"/>
+      <w:bookmarkEnd w:id="0"/>
+      <w:r>
+        <w:rPr>
+          <w:b/>
+          <w:color w:val="FF0000"/>
+          <w:sz w:val="32"/>
+        </w:rPr>
+        <w:t xml:space="preserve"> ide vezető mappákban!</w:t>
       </w:r>
     </w:p>
     <w:p>
@@ -341,8 +373,6 @@
         </w:rPr>
         <w:t>-</w:t>
       </w:r>
-      <w:bookmarkStart w:id="0" w:name="_GoBack"/>
-      <w:bookmarkEnd w:id="0"/>
       <w:r>
         <w:rPr>
           <w:b/>
@@ -732,14 +762,7 @@
             <w:rStyle w:val="Hiperhivatkozs"/>
             <w:sz w:val="28"/>
           </w:rPr>
-          <w:t>https://github.c</w:t>
-        </w:r>
-        <w:r>
-          <w:rPr>
-            <w:rStyle w:val="Hiperhivatkozs"/>
-            <w:sz w:val="28"/>
-          </w:rPr>
-          <w:t>om/nagya007/Miliomos_Project</w:t>
+          <w:t>https://github.com/nagya007/Miliomos_Project</w:t>
         </w:r>
       </w:hyperlink>
     </w:p>
@@ -881,7 +904,7 @@
       <w:rPr>
         <w:noProof/>
       </w:rPr>
-      <w:t>2019. 03. 02.</w:t>
+      <w:t>2019. 03. 10.</w:t>
     </w:r>
     <w:r>
       <w:fldChar w:fldCharType="end"/>
@@ -1689,6 +1712,36 @@
       <w:u w:val="single"/>
     </w:rPr>
   </w:style>
+  <w:style w:type="paragraph" w:styleId="Buborkszveg">
+    <w:name w:val="Balloon Text"/>
+    <w:basedOn w:val="Norml"/>
+    <w:link w:val="BuborkszvegChar"/>
+    <w:uiPriority w:val="99"/>
+    <w:semiHidden/>
+    <w:unhideWhenUsed/>
+    <w:rsid w:val="00473491"/>
+    <w:pPr>
+      <w:spacing w:after="0" w:line="240" w:lineRule="auto"/>
+    </w:pPr>
+    <w:rPr>
+      <w:rFonts w:ascii="Segoe UI" w:hAnsi="Segoe UI" w:cs="Segoe UI"/>
+      <w:sz w:val="18"/>
+      <w:szCs w:val="18"/>
+    </w:rPr>
+  </w:style>
+  <w:style w:type="character" w:customStyle="1" w:styleId="BuborkszvegChar">
+    <w:name w:val="Buborékszöveg Char"/>
+    <w:basedOn w:val="Bekezdsalapbettpusa"/>
+    <w:link w:val="Buborkszveg"/>
+    <w:uiPriority w:val="99"/>
+    <w:semiHidden/>
+    <w:rsid w:val="00473491"/>
+    <w:rPr>
+      <w:rFonts w:ascii="Segoe UI" w:hAnsi="Segoe UI" w:cs="Segoe UI"/>
+      <w:sz w:val="18"/>
+      <w:szCs w:val="18"/>
+    </w:rPr>
+  </w:style>
 </w:styles>
 </file>
 

</xml_diff>